<commit_message>
Myron: add markov state plots and hit rate plots.
</commit_message>
<xml_diff>
--- a/section_q_learning/plots/plots_configuration.docx
+++ b/section_q_learning/plots/plots_configuration.docx
@@ -5,136 +5,89 @@
     <w:tbl>
       <w:tblPr>
         <w:tblStyle w:val="TableGrid"/>
-        <w:tblW w:w="9070" w:type="dxa"/>
+        <w:tblW w:w="5322" w:type="dxa"/>
         <w:tblInd w:w="-356" w:type="dxa"/>
         <w:tblLook w:val="04A0" w:firstRow="1" w:lastRow="0" w:firstColumn="1" w:lastColumn="0" w:noHBand="0" w:noVBand="1"/>
       </w:tblPr>
       <w:tblGrid>
-        <w:gridCol w:w="2591"/>
-        <w:gridCol w:w="999"/>
-        <w:gridCol w:w="1306"/>
-        <w:gridCol w:w="2089"/>
-        <w:gridCol w:w="2085"/>
+        <w:gridCol w:w="2024"/>
+        <w:gridCol w:w="3298"/>
       </w:tblGrid>
       <w:tr>
         <w:trPr>
-          <w:trHeight w:val="382"/>
+          <w:trHeight w:val="368"/>
         </w:trPr>
         <w:tc>
           <w:tcPr>
-            <w:tcW w:w="2591" w:type="dxa"/>
+            <w:tcW w:w="2024" w:type="dxa"/>
           </w:tcPr>
           <w:p>
-            <w:r>
-              <w:t>Plots</w:t>
+            <w:pPr>
+              <w:rPr>
+                <w:rFonts w:hint="eastAsia"/>
+              </w:rPr>
+            </w:pPr>
+            <w:r>
+              <w:rPr>
+                <w:rFonts w:hint="eastAsia"/>
+              </w:rPr>
+              <w:t>基站</w:t>
+            </w:r>
+            <w:r>
+              <w:rPr>
+                <w:rFonts w:hint="eastAsia"/>
+              </w:rPr>
+              <w:t>(B)</w:t>
             </w:r>
           </w:p>
         </w:tc>
         <w:tc>
           <w:tcPr>
-            <w:tcW w:w="999" w:type="dxa"/>
+            <w:tcW w:w="3298" w:type="dxa"/>
           </w:tcPr>
           <w:p>
-            <w:r>
-              <w:rPr>
-                <w:rFonts w:hint="eastAsia"/>
-              </w:rPr>
-              <w:t>基站</w:t>
-            </w:r>
-            <w:r>
-              <w:rPr>
-                <w:rFonts w:hint="eastAsia"/>
-              </w:rPr>
-              <w:t>(B)</w:t>
-            </w:r>
-          </w:p>
-        </w:tc>
-        <w:tc>
-          <w:tcPr>
-            <w:tcW w:w="1306" w:type="dxa"/>
-          </w:tcPr>
-          <w:p>
-            <w:r>
-              <w:rPr>
-                <w:rFonts w:hint="eastAsia"/>
-              </w:rPr>
-              <w:t>文件</w:t>
-            </w:r>
-            <w:r>
-              <w:t>(K)</w:t>
-            </w:r>
-          </w:p>
-        </w:tc>
-        <w:tc>
-          <w:tcPr>
-            <w:tcW w:w="2089" w:type="dxa"/>
-          </w:tcPr>
-          <w:p>
-            <w:r>
-              <w:rPr>
-                <w:rFonts w:hint="eastAsia"/>
-              </w:rPr>
-              <w:t>存储</w:t>
-            </w:r>
-            <w:r>
-              <w:t>(M)</w:t>
-            </w:r>
-          </w:p>
-        </w:tc>
-        <w:tc>
-          <w:tcPr>
-            <w:tcW w:w="2085" w:type="dxa"/>
-          </w:tcPr>
-          <w:p>
-            <w:r>
-              <w:t>Zipf_(delta)</w:t>
+            <w:pPr>
+              <w:rPr>
+                <w:rFonts w:hint="eastAsia"/>
+              </w:rPr>
+            </w:pPr>
+            <w:r>
+              <w:rPr>
+                <w:rFonts w:hint="eastAsia"/>
+              </w:rPr>
+              <w:t>5</w:t>
             </w:r>
           </w:p>
         </w:tc>
       </w:tr>
       <w:tr>
         <w:trPr>
-          <w:trHeight w:val="342"/>
+          <w:trHeight w:val="353"/>
         </w:trPr>
         <w:tc>
           <w:tcPr>
-            <w:tcW w:w="2591" w:type="dxa"/>
+            <w:tcW w:w="2024" w:type="dxa"/>
           </w:tcPr>
           <w:p>
-            <w:r>
-              <w:t>algorithms_comparison</w:t>
+            <w:pPr>
+              <w:rPr>
+                <w:rFonts w:hint="eastAsia"/>
+              </w:rPr>
+            </w:pPr>
+            <w:r>
+              <w:rPr>
+                <w:rFonts w:hint="eastAsia"/>
+              </w:rPr>
+              <w:t>文件</w:t>
+            </w:r>
+            <w:r>
+              <w:t>(K)</w:t>
             </w:r>
           </w:p>
         </w:tc>
         <w:tc>
           <w:tcPr>
-            <w:tcW w:w="999" w:type="dxa"/>
-          </w:tcPr>
-          <w:p>
-            <w:r>
-              <w:rPr>
-                <w:rFonts w:hint="eastAsia"/>
-              </w:rPr>
-              <w:t>5</w:t>
-            </w:r>
-          </w:p>
-        </w:tc>
-        <w:tc>
-          <w:tcPr>
-            <w:tcW w:w="1306" w:type="dxa"/>
-          </w:tcPr>
-          <w:p>
-            <w:r>
-              <w:rPr>
-                <w:rFonts w:hint="eastAsia"/>
-              </w:rPr>
-              <w:t>20</w:t>
-            </w:r>
-          </w:p>
-        </w:tc>
-        <w:tc>
-          <w:tcPr>
-            <w:tcW w:w="2089" w:type="dxa"/>
+            <w:tcW w:w="3298" w:type="dxa"/>
           </w:tcPr>
           <w:p>
             <w:pPr>
@@ -146,73 +99,39 @@
               <w:rPr>
                 <w:rFonts w:hint="eastAsia"/>
               </w:rPr>
-              <w:t>100</w:t>
-            </w:r>
-          </w:p>
-        </w:tc>
-        <w:tc>
-          <w:tcPr>
-            <w:tcW w:w="2085" w:type="dxa"/>
-          </w:tcPr>
-          <w:p>
-            <w:r>
-              <w:rPr>
-                <w:rFonts w:hint="eastAsia"/>
-              </w:rPr>
-              <w:t>0.</w:t>
-            </w:r>
-            <w:r>
-              <w:rPr>
-                <w:rFonts w:hint="eastAsia"/>
-              </w:rPr>
-              <w:t>9</w:t>
+              <w:t>20</w:t>
             </w:r>
           </w:p>
         </w:tc>
       </w:tr>
       <w:tr>
         <w:trPr>
-          <w:trHeight w:val="354"/>
+          <w:trHeight w:val="353"/>
         </w:trPr>
         <w:tc>
           <w:tcPr>
-            <w:tcW w:w="2591" w:type="dxa"/>
+            <w:tcW w:w="2024" w:type="dxa"/>
           </w:tcPr>
           <w:p>
-            <w:r>
-              <w:t>regrets_comparison</w:t>
+            <w:pPr>
+              <w:rPr>
+                <w:rFonts w:hint="eastAsia"/>
+              </w:rPr>
+            </w:pPr>
+            <w:r>
+              <w:rPr>
+                <w:rFonts w:hint="eastAsia"/>
+              </w:rPr>
+              <w:t>存储</w:t>
+            </w:r>
+            <w:r>
+              <w:t>(M)</w:t>
             </w:r>
           </w:p>
         </w:tc>
         <w:tc>
           <w:tcPr>
-            <w:tcW w:w="999" w:type="dxa"/>
-          </w:tcPr>
-          <w:p>
-            <w:r>
-              <w:rPr>
-                <w:rFonts w:hint="eastAsia"/>
-              </w:rPr>
-              <w:t>5</w:t>
-            </w:r>
-          </w:p>
-        </w:tc>
-        <w:tc>
-          <w:tcPr>
-            <w:tcW w:w="1306" w:type="dxa"/>
-          </w:tcPr>
-          <w:p>
-            <w:r>
-              <w:rPr>
-                <w:rFonts w:hint="eastAsia"/>
-              </w:rPr>
-              <w:t>20</w:t>
-            </w:r>
-          </w:p>
-        </w:tc>
-        <w:tc>
-          <w:tcPr>
-            <w:tcW w:w="2089" w:type="dxa"/>
+            <w:tcW w:w="3298" w:type="dxa"/>
           </w:tcPr>
           <w:p>
             <w:pPr>
@@ -225,70 +144,61 @@
                 <w:rFonts w:hint="eastAsia"/>
               </w:rPr>
               <w:t>100</w:t>
-            </w:r>
-          </w:p>
-        </w:tc>
-        <w:tc>
-          <w:tcPr>
-            <w:tcW w:w="2085" w:type="dxa"/>
-          </w:tcPr>
-          <w:p>
-            <w:r>
-              <w:rPr>
-                <w:rFonts w:hint="eastAsia"/>
-              </w:rPr>
-              <w:t>0.</w:t>
-            </w:r>
-            <w:r>
-              <w:rPr>
-                <w:rFonts w:hint="eastAsia"/>
-              </w:rPr>
-              <w:t>9</w:t>
             </w:r>
           </w:p>
         </w:tc>
       </w:tr>
       <w:tr>
         <w:trPr>
-          <w:trHeight w:val="305"/>
+          <w:trHeight w:val="353"/>
         </w:trPr>
         <w:tc>
           <w:tcPr>
-            <w:tcW w:w="2591" w:type="dxa"/>
+            <w:tcW w:w="2024" w:type="dxa"/>
           </w:tcPr>
           <w:p>
-            <w:r>
-              <w:t>sizes_comparison</w:t>
+            <w:pPr>
+              <w:rPr>
+                <w:rFonts w:hint="eastAsia"/>
+              </w:rPr>
+            </w:pPr>
+            <w:proofErr w:type="spellStart"/>
+            <w:r>
+              <w:t>Zipf</w:t>
+            </w:r>
+            <w:proofErr w:type="spellEnd"/>
+            <w:r>
+              <w:t>_(delta)</w:t>
             </w:r>
           </w:p>
         </w:tc>
         <w:tc>
           <w:tcPr>
-            <w:tcW w:w="999" w:type="dxa"/>
+            <w:tcW w:w="3298" w:type="dxa"/>
           </w:tcPr>
           <w:p>
             <w:r>
               <w:rPr>
                 <w:rFonts w:hint="eastAsia"/>
               </w:rPr>
-              <w:t>5</w:t>
+              <w:t>两状态</w:t>
+            </w:r>
+            <w:proofErr w:type="spellStart"/>
+            <w:r>
+              <w:rPr>
+                <w:rFonts w:hint="eastAsia"/>
+              </w:rPr>
+              <w:t>markov</w:t>
+            </w:r>
+            <w:proofErr w:type="spellEnd"/>
+            <w:r>
+              <w:rPr>
+                <w:rFonts w:hint="eastAsia"/>
+              </w:rPr>
+              <w:t xml:space="preserve"> chain</w:t>
             </w:r>
           </w:p>
-        </w:tc>
-        <w:tc>
-          <w:tcPr>
-            <w:tcW w:w="1306" w:type="dxa"/>
-          </w:tcPr>
-          <w:p>
-            <w:r>
-              <w:t>10~100</w:t>
-            </w:r>
-          </w:p>
-        </w:tc>
-        <w:tc>
-          <w:tcPr>
-            <w:tcW w:w="2089" w:type="dxa"/>
-          </w:tcPr>
+          <w:p/>
           <w:p>
             <w:pPr>
               <w:rPr>
@@ -299,234 +209,146 @@
               <w:rPr>
                 <w:rFonts w:hint="eastAsia"/>
               </w:rPr>
-              <w:t>300</w:t>
+              <w:t>状态：</w:t>
+            </w:r>
+            <w:r>
+              <w:t>states = [0.9, 1.2]</w:t>
             </w:r>
           </w:p>
-        </w:tc>
-        <w:tc>
-          <w:tcPr>
-            <w:tcW w:w="2085" w:type="dxa"/>
-          </w:tcPr>
           <w:p>
             <w:r>
               <w:rPr>
                 <w:rFonts w:hint="eastAsia"/>
               </w:rPr>
-              <w:t>0.</w:t>
-            </w:r>
-            <w:r>
-              <w:rPr>
-                <w:rFonts w:hint="eastAsia"/>
-              </w:rPr>
-              <w:t>9</w:t>
+              <w:t>转移矩阵：</w:t>
+            </w:r>
+            <w:r>
+              <w:t>transition</w:t>
+            </w:r>
+            <w:r>
+              <w:rPr>
+                <w:rFonts w:hint="eastAsia"/>
+              </w:rPr>
+              <w:t>=</w:t>
+            </w:r>
+            <w:r>
+              <w:t>[[0.75, 0.25],</w:t>
+            </w:r>
+          </w:p>
+          <w:p>
+            <w:pPr>
+              <w:rPr>
+                <w:rFonts w:hint="eastAsia"/>
+              </w:rPr>
+            </w:pPr>
+            <w:r>
+              <w:t xml:space="preserve">                                            [0.25, 0.75]]</w:t>
             </w:r>
           </w:p>
         </w:tc>
       </w:tr>
       <w:tr>
         <w:trPr>
-          <w:trHeight w:val="354"/>
+          <w:trHeight w:val="409"/>
         </w:trPr>
         <w:tc>
           <w:tcPr>
-            <w:tcW w:w="2591" w:type="dxa"/>
+            <w:tcW w:w="2024" w:type="dxa"/>
           </w:tcPr>
           <w:p>
             <w:r>
-              <w:t>memory_comparison</w:t>
-            </w:r>
+              <w:t>\</w:t>
+            </w:r>
+            <w:proofErr w:type="spellStart"/>
+            <w:r>
+              <w:t>Epsilon_t</w:t>
+            </w:r>
+            <w:proofErr w:type="spellEnd"/>
           </w:p>
         </w:tc>
         <w:tc>
           <w:tcPr>
-            <w:tcW w:w="999" w:type="dxa"/>
+            <w:tcW w:w="3298" w:type="dxa"/>
           </w:tcPr>
           <w:p>
             <w:r>
-              <w:rPr>
-                <w:rFonts w:hint="eastAsia"/>
-              </w:rPr>
-              <w:t>5</w:t>
-            </w:r>
-          </w:p>
-        </w:tc>
-        <w:tc>
-          <w:tcPr>
-            <w:tcW w:w="1306" w:type="dxa"/>
-          </w:tcPr>
-          <w:p>
-            <w:r>
-              <w:t>20</w:t>
-            </w:r>
-          </w:p>
-        </w:tc>
-        <w:tc>
-          <w:tcPr>
-            <w:tcW w:w="2089" w:type="dxa"/>
-          </w:tcPr>
-          <w:p>
-            <w:pPr>
-              <w:rPr>
-                <w:rFonts w:hint="eastAsia"/>
-              </w:rPr>
-            </w:pPr>
-            <w:r>
-              <w:rPr>
-                <w:rFonts w:hint="eastAsia"/>
-              </w:rPr>
-              <w:t>25</w:t>
-            </w:r>
-            <w:r>
-              <w:rPr>
-                <w:rFonts w:hint="eastAsia"/>
-              </w:rPr>
-              <w:t>～</w:t>
-            </w:r>
-            <w:r>
-              <w:rPr>
-                <w:rFonts w:hint="eastAsia"/>
-              </w:rPr>
-              <w:t xml:space="preserve">350 | </w:t>
-            </w:r>
-            <w:r>
-              <w:rPr>
-                <w:rFonts w:hint="eastAsia"/>
-              </w:rPr>
-              <w:t>间隔</w:t>
-            </w:r>
-            <w:r>
-              <w:rPr>
-                <w:rFonts w:hint="eastAsia"/>
-              </w:rPr>
-              <w:t>25</w:t>
-            </w:r>
-          </w:p>
-        </w:tc>
-        <w:tc>
-          <w:tcPr>
-            <w:tcW w:w="2085" w:type="dxa"/>
-          </w:tcPr>
-          <w:p>
-            <w:r>
-              <w:rPr>
-                <w:rFonts w:hint="eastAsia"/>
-              </w:rPr>
-              <w:t>0.</w:t>
-            </w:r>
-            <w:r>
-              <w:rPr>
-                <w:rFonts w:hint="eastAsia"/>
-              </w:rPr>
-              <w:t>9</w:t>
+              <w:t>0.05</w:t>
             </w:r>
           </w:p>
         </w:tc>
       </w:tr>
       <w:tr>
         <w:trPr>
-          <w:trHeight w:val="269"/>
+          <w:trHeight w:val="353"/>
         </w:trPr>
         <w:tc>
           <w:tcPr>
-            <w:tcW w:w="2591" w:type="dxa"/>
+            <w:tcW w:w="2024" w:type="dxa"/>
           </w:tcPr>
           <w:p>
             <w:r>
-              <w:t>zipf_comparison</w:t>
+              <w:rPr>
+                <w:rFonts w:hint="eastAsia"/>
+              </w:rPr>
+              <w:t>惩罚项系数</w:t>
+            </w:r>
+            <w:r>
+              <w:t xml:space="preserve"> \beta</w:t>
             </w:r>
           </w:p>
         </w:tc>
         <w:tc>
           <w:tcPr>
-            <w:tcW w:w="999" w:type="dxa"/>
+            <w:tcW w:w="3298" w:type="dxa"/>
           </w:tcPr>
           <w:p>
             <w:r>
-              <w:rPr>
-                <w:rFonts w:hint="eastAsia"/>
-              </w:rPr>
-              <w:t>5</w:t>
-            </w:r>
+              <w:t>1</w:t>
+            </w:r>
+          </w:p>
+        </w:tc>
+      </w:tr>
+      <w:tr>
+        <w:trPr>
+          <w:trHeight w:val="353"/>
+        </w:trPr>
+        <w:tc>
+          <w:tcPr>
+            <w:tcW w:w="2024" w:type="dxa"/>
+          </w:tcPr>
+          <w:p>
+            <w:r>
+              <w:rPr>
+                <w:rFonts w:hint="eastAsia"/>
+              </w:rPr>
+              <w:t>学习率</w:t>
+            </w:r>
+            <w:r>
+              <w:t xml:space="preserve"> \</w:t>
+            </w:r>
+            <w:proofErr w:type="spellStart"/>
+            <w:r>
+              <w:t>alpha_t</w:t>
+            </w:r>
+            <w:proofErr w:type="spellEnd"/>
           </w:p>
         </w:tc>
         <w:tc>
           <w:tcPr>
-            <w:tcW w:w="1306" w:type="dxa"/>
+            <w:tcW w:w="3298" w:type="dxa"/>
           </w:tcPr>
           <w:p>
             <w:r>
-              <w:rPr>
-                <w:rFonts w:hint="eastAsia"/>
-              </w:rPr>
-              <w:t>20</w:t>
-            </w:r>
-          </w:p>
-        </w:tc>
-        <w:tc>
-          <w:tcPr>
-            <w:tcW w:w="2089" w:type="dxa"/>
-          </w:tcPr>
-          <w:p>
-            <w:pPr>
-              <w:rPr>
-                <w:rFonts w:hint="eastAsia"/>
-              </w:rPr>
-            </w:pPr>
-            <w:r>
-              <w:rPr>
-                <w:rFonts w:hint="eastAsia"/>
-              </w:rPr>
-              <w:t>100</w:t>
-            </w:r>
-          </w:p>
-        </w:tc>
-        <w:tc>
-          <w:tcPr>
-            <w:tcW w:w="2085" w:type="dxa"/>
-          </w:tcPr>
-          <w:p>
-            <w:pPr>
-              <w:rPr>
-                <w:rFonts w:hint="eastAsia"/>
-              </w:rPr>
-            </w:pPr>
-            <w:r>
-              <w:rPr>
-                <w:rFonts w:hint="eastAsia"/>
-              </w:rPr>
-              <w:t>0</w:t>
-            </w:r>
-            <w:r>
-              <w:t>.7~1.9</w:t>
-            </w:r>
-            <w:r>
-              <w:rPr>
-                <w:rFonts w:hint="eastAsia"/>
-              </w:rPr>
-              <w:t xml:space="preserve"> | </w:t>
-            </w:r>
-            <w:r>
-              <w:rPr>
-                <w:rFonts w:hint="eastAsia"/>
-              </w:rPr>
-              <w:t>间隔</w:t>
-            </w:r>
-            <w:r>
-              <w:rPr>
-                <w:rFonts w:hint="eastAsia"/>
-              </w:rPr>
-              <w:t>0.2</w:t>
+              <w:t>0.</w:t>
+            </w:r>
+            <w:r>
+              <w:t>1</w:t>
             </w:r>
           </w:p>
         </w:tc>
       </w:tr>
     </w:tbl>
     <w:p>
-      <w:pPr>
-        <w:rPr>
-          <w:rFonts w:hint="eastAsia"/>
-        </w:rPr>
-      </w:pPr>
       <w:r>
         <w:rPr>
           <w:noProof/>
@@ -581,73 +403,92 @@
         </w:drawing>
       </w:r>
     </w:p>
-    <w:p>
-      <w:pPr>
-        <w:rPr>
-          <w:rFonts w:hint="eastAsia"/>
-        </w:rPr>
-      </w:pPr>
-      <w:bookmarkStart w:id="0" w:name="_GoBack"/>
-      <w:bookmarkEnd w:id="0"/>
-    </w:p>
+    <w:p/>
+    <w:p/>
     <w:p>
       <w:pPr>
         <w:pStyle w:val="ListParagraph"/>
         <w:numPr>
           <w:ilvl w:val="0"/>
-          <w:numId w:val="2"/>
+          <w:numId w:val="3"/>
         </w:numPr>
         <w:rPr>
           <w:rFonts w:hint="eastAsia"/>
         </w:rPr>
       </w:pPr>
       <w:r>
-        <w:rPr>
-          <w:rFonts w:hint="eastAsia"/>
-        </w:rPr>
-        <w:t>除去默认的</w:t>
-      </w:r>
-      <w:r>
-        <w:rPr>
-          <w:rFonts w:hint="eastAsia"/>
-        </w:rPr>
-        <w:t xml:space="preserve"> zipf </w:t>
-      </w:r>
-      <w:r>
-        <w:rPr>
-          <w:rFonts w:hint="eastAsia"/>
-        </w:rPr>
-        <w:t>参数使用</w:t>
-      </w:r>
-      <w:r>
-        <w:rPr>
-          <w:rFonts w:hint="eastAsia"/>
-        </w:rPr>
-        <w:t xml:space="preserve"> 0.9</w:t>
-      </w:r>
-      <w:r>
-        <w:rPr>
-          <w:rFonts w:hint="eastAsia"/>
-        </w:rPr>
-        <w:t>，其余</w:t>
-      </w:r>
-      <w:r>
-        <w:rPr>
-          <w:rFonts w:hint="eastAsia"/>
-        </w:rPr>
-        <w:t>与文档</w:t>
-      </w:r>
-      <w:r>
-        <w:rPr>
-          <w:rFonts w:hint="eastAsia"/>
-        </w:rPr>
-        <w:t>保持一致</w:t>
-      </w:r>
-      <w:r>
-        <w:rPr>
-          <w:rFonts w:hint="eastAsia"/>
-        </w:rPr>
-        <w:t>，注意修改</w:t>
+        <w:t>markov_state.jpg</w:t>
+      </w:r>
+      <w:r>
+        <w:t xml:space="preserve">:  </w:t>
+      </w:r>
+      <w:r>
+        <w:rPr>
+          <w:rFonts w:hint="eastAsia"/>
+        </w:rPr>
+        <w:t>两状态</w:t>
+      </w:r>
+      <w:r>
+        <w:rPr>
+          <w:rFonts w:hint="eastAsia"/>
+        </w:rPr>
+        <w:t xml:space="preserve"> </w:t>
+      </w:r>
+      <w:proofErr w:type="spellStart"/>
+      <w:r>
+        <w:rPr>
+          <w:rFonts w:hint="eastAsia"/>
+        </w:rPr>
+        <w:t>markov</w:t>
+      </w:r>
+      <w:proofErr w:type="spellEnd"/>
+      <w:r>
+        <w:rPr>
+          <w:rFonts w:hint="eastAsia"/>
+        </w:rPr>
+        <w:t xml:space="preserve"> </w:t>
+      </w:r>
+      <w:r>
+        <w:rPr>
+          <w:rFonts w:hint="eastAsia"/>
+        </w:rPr>
+        <w:t>流行度状态累计平均概率图：</w:t>
+      </w:r>
+      <w:r>
+        <w:rPr>
+          <w:rFonts w:hint="eastAsia"/>
+        </w:rPr>
+        <w:t xml:space="preserve">t </w:t>
+      </w:r>
+      <w:r>
+        <w:rPr>
+          <w:rFonts w:hint="eastAsia"/>
+        </w:rPr>
+        <w:t>时刻的值代表从</w:t>
+      </w:r>
+      <w:r>
+        <w:rPr>
+          <w:rFonts w:hint="eastAsia"/>
+        </w:rPr>
+        <w:t>1</w:t>
+      </w:r>
+      <w:r>
+        <w:rPr>
+          <w:rFonts w:hint="eastAsia"/>
+        </w:rPr>
+        <w:t>时刻到</w:t>
+      </w:r>
+      <w:r>
+        <w:rPr>
+          <w:rFonts w:hint="eastAsia"/>
+        </w:rPr>
+        <w:t xml:space="preserve"> t </w:t>
+      </w:r>
+      <w:r>
+        <w:rPr>
+          <w:rFonts w:hint="eastAsia"/>
+        </w:rPr>
+        <w:t>时刻该状态出现的平均概率图。特意选取状态转移对称的转移概率，刻画流行度的变化更为合理。</w:t>
       </w:r>
     </w:p>
     <w:p>
@@ -655,89 +496,160 @@
         <w:pStyle w:val="ListParagraph"/>
         <w:numPr>
           <w:ilvl w:val="0"/>
-          <w:numId w:val="2"/>
+          <w:numId w:val="3"/>
         </w:numPr>
         <w:rPr>
           <w:rFonts w:hint="eastAsia"/>
         </w:rPr>
       </w:pPr>
       <w:r>
-        <w:rPr>
-          <w:rFonts w:hint="eastAsia"/>
-        </w:rPr>
-        <w:t>与上次仿真相比：</w:t>
+        <w:t>algorithms_comparison.jpg</w:t>
+      </w:r>
+      <w:r>
+        <w:t xml:space="preserve">:  </w:t>
+      </w:r>
+      <w:r>
+        <w:rPr>
+          <w:rFonts w:hint="eastAsia"/>
+        </w:rPr>
+        <w:t>实时回报</w:t>
+      </w:r>
+      <w:proofErr w:type="spellStart"/>
+      <w:r>
+        <w:t>R_t</w:t>
+      </w:r>
+      <w:proofErr w:type="spellEnd"/>
+      <w:r>
+        <w:rPr>
+          <w:rFonts w:hint="eastAsia"/>
+        </w:rPr>
+        <w:t xml:space="preserve"> </w:t>
+      </w:r>
+      <w:r>
+        <w:rPr>
+          <w:rFonts w:hint="eastAsia"/>
+        </w:rPr>
+        <w:t>对比图。</w:t>
       </w:r>
     </w:p>
     <w:p>
       <w:pPr>
         <w:pStyle w:val="ListParagraph"/>
         <w:numPr>
-          <w:ilvl w:val="1"/>
-          <w:numId w:val="2"/>
+          <w:ilvl w:val="0"/>
+          <w:numId w:val="3"/>
         </w:numPr>
         <w:rPr>
           <w:rFonts w:hint="eastAsia"/>
         </w:rPr>
       </w:pPr>
       <w:r>
-        <w:rPr>
-          <w:rFonts w:hint="eastAsia"/>
-        </w:rPr>
-        <w:t>自己实现了</w:t>
-      </w:r>
-      <w:r>
-        <w:rPr>
-          <w:rFonts w:hint="eastAsia"/>
-        </w:rPr>
-        <w:t xml:space="preserve"> zipf </w:t>
-      </w:r>
-      <w:r>
-        <w:rPr>
-          <w:rFonts w:hint="eastAsia"/>
-        </w:rPr>
-        <w:t>随机数的生成</w:t>
+        <w:t>q_values.jpg</w:t>
+      </w:r>
+      <w:r>
+        <w:t xml:space="preserve">: </w:t>
+      </w:r>
+      <w:r>
+        <w:rPr>
+          <w:rFonts w:hint="eastAsia"/>
+        </w:rPr>
+        <w:t>算法</w:t>
+      </w:r>
+      <w:r>
+        <w:rPr>
+          <w:rFonts w:hint="eastAsia"/>
+        </w:rPr>
+        <w:t xml:space="preserve"> </w:t>
+      </w:r>
+      <w:r>
+        <w:t>Q-value</w:t>
+      </w:r>
+      <w:r>
+        <w:rPr>
+          <w:rFonts w:hint="eastAsia"/>
+        </w:rPr>
+        <w:t xml:space="preserve"> </w:t>
+      </w:r>
+      <w:r>
+        <w:rPr>
+          <w:rFonts w:hint="eastAsia"/>
+        </w:rPr>
+        <w:t>迭代图。</w:t>
       </w:r>
     </w:p>
     <w:p>
       <w:pPr>
         <w:pStyle w:val="ListParagraph"/>
         <w:numPr>
-          <w:ilvl w:val="1"/>
-          <w:numId w:val="2"/>
+          <w:ilvl w:val="0"/>
+          <w:numId w:val="3"/>
         </w:numPr>
-        <w:rPr>
-          <w:rFonts w:hint="eastAsia"/>
-        </w:rPr>
-      </w:pPr>
-      <w:r>
-        <w:rPr>
-          <w:rFonts w:hint="eastAsia"/>
-        </w:rPr>
-        <w:t>修复了</w:t>
-      </w:r>
-      <w:r>
-        <w:rPr>
-          <w:rFonts w:hint="eastAsia"/>
-        </w:rPr>
-        <w:t xml:space="preserve"> lfu</w:t>
-      </w:r>
-      <w:r>
-        <w:rPr>
-          <w:rFonts w:hint="eastAsia"/>
-        </w:rPr>
-        <w:t>，</w:t>
-      </w:r>
-      <w:r>
-        <w:rPr>
-          <w:rFonts w:hint="eastAsia"/>
-        </w:rPr>
-        <w:t xml:space="preserve">lru </w:t>
-      </w:r>
-      <w:r>
-        <w:rPr>
-          <w:rFonts w:hint="eastAsia"/>
-        </w:rPr>
-        <w:t>的一点逻辑问题</w:t>
+      </w:pPr>
+      <w:r>
+        <w:t>caching_rate.jpg</w:t>
+      </w:r>
+      <w:r>
+        <w:t xml:space="preserve">: </w:t>
+      </w:r>
+      <w:r>
+        <w:rPr>
+          <w:rFonts w:hint="eastAsia"/>
+        </w:rPr>
+        <w:t>累计</w:t>
+      </w:r>
+      <w:r>
+        <w:rPr>
+          <w:rFonts w:hint="eastAsia"/>
+        </w:rPr>
+        <w:t>平均缓存命中率</w:t>
+      </w:r>
+      <w:r>
+        <w:rPr>
+          <w:rFonts w:hint="eastAsia"/>
+        </w:rPr>
+        <w:t>图</w:t>
+      </w:r>
+      <w:r>
+        <w:rPr>
+          <w:rFonts w:hint="eastAsia"/>
+        </w:rPr>
+        <w:t>：</w:t>
+      </w:r>
+      <w:r>
+        <w:rPr>
+          <w:rFonts w:hint="eastAsia"/>
+        </w:rPr>
+        <w:t xml:space="preserve">t </w:t>
+      </w:r>
+      <w:r>
+        <w:rPr>
+          <w:rFonts w:hint="eastAsia"/>
+        </w:rPr>
+        <w:t>时刻的值代表从</w:t>
+      </w:r>
+      <w:r>
+        <w:rPr>
+          <w:rFonts w:hint="eastAsia"/>
+        </w:rPr>
+        <w:t xml:space="preserve"> 1</w:t>
+      </w:r>
+      <w:r>
+        <w:rPr>
+          <w:rFonts w:hint="eastAsia"/>
+        </w:rPr>
+        <w:t>时刻到</w:t>
+      </w:r>
+      <w:r>
+        <w:rPr>
+          <w:rFonts w:hint="eastAsia"/>
+        </w:rPr>
+        <w:t xml:space="preserve"> t </w:t>
+      </w:r>
+      <w:r>
+        <w:rPr>
+          <w:rFonts w:hint="eastAsia"/>
+        </w:rPr>
+        <w:t>时刻算法的平均缓存命中率。</w:t>
       </w:r>
     </w:p>
     <w:p>
@@ -746,6 +658,8 @@
           <w:rFonts w:hint="eastAsia"/>
         </w:rPr>
       </w:pPr>
+      <w:bookmarkStart w:id="0" w:name="_GoBack"/>
+      <w:bookmarkEnd w:id="0"/>
     </w:p>
     <w:sectPr>
       <w:pgSz w:w="11900" w:h="16840"/>
@@ -984,11 +898,103 @@
       </w:rPr>
     </w:lvl>
   </w:abstractNum>
+  <w:abstractNum w:abstractNumId="2">
+    <w:nsid w:val="6E0B6595"/>
+    <w:multiLevelType w:val="hybridMultilevel"/>
+    <w:tmpl w:val="766C7AA8"/>
+    <w:lvl w:ilvl="0" w:tplc="C166F47A">
+      <w:start w:val="1"/>
+      <w:numFmt w:val="decimal"/>
+      <w:lvlText w:val="%1."/>
+      <w:lvlJc w:val="left"/>
+      <w:pPr>
+        <w:ind w:left="720" w:hanging="360"/>
+      </w:pPr>
+      <w:rPr>
+        <w:rFonts w:hint="eastAsia"/>
+      </w:rPr>
+    </w:lvl>
+    <w:lvl w:ilvl="1" w:tplc="04090019" w:tentative="1">
+      <w:start w:val="1"/>
+      <w:numFmt w:val="lowerLetter"/>
+      <w:lvlText w:val="%2."/>
+      <w:lvlJc w:val="left"/>
+      <w:pPr>
+        <w:ind w:left="1440" w:hanging="360"/>
+      </w:pPr>
+    </w:lvl>
+    <w:lvl w:ilvl="2" w:tplc="0409001B" w:tentative="1">
+      <w:start w:val="1"/>
+      <w:numFmt w:val="lowerRoman"/>
+      <w:lvlText w:val="%3."/>
+      <w:lvlJc w:val="right"/>
+      <w:pPr>
+        <w:ind w:left="2160" w:hanging="180"/>
+      </w:pPr>
+    </w:lvl>
+    <w:lvl w:ilvl="3" w:tplc="0409000F" w:tentative="1">
+      <w:start w:val="1"/>
+      <w:numFmt w:val="decimal"/>
+      <w:lvlText w:val="%4."/>
+      <w:lvlJc w:val="left"/>
+      <w:pPr>
+        <w:ind w:left="2880" w:hanging="360"/>
+      </w:pPr>
+    </w:lvl>
+    <w:lvl w:ilvl="4" w:tplc="04090019" w:tentative="1">
+      <w:start w:val="1"/>
+      <w:numFmt w:val="lowerLetter"/>
+      <w:lvlText w:val="%5."/>
+      <w:lvlJc w:val="left"/>
+      <w:pPr>
+        <w:ind w:left="3600" w:hanging="360"/>
+      </w:pPr>
+    </w:lvl>
+    <w:lvl w:ilvl="5" w:tplc="0409001B" w:tentative="1">
+      <w:start w:val="1"/>
+      <w:numFmt w:val="lowerRoman"/>
+      <w:lvlText w:val="%6."/>
+      <w:lvlJc w:val="right"/>
+      <w:pPr>
+        <w:ind w:left="4320" w:hanging="180"/>
+      </w:pPr>
+    </w:lvl>
+    <w:lvl w:ilvl="6" w:tplc="0409000F" w:tentative="1">
+      <w:start w:val="1"/>
+      <w:numFmt w:val="decimal"/>
+      <w:lvlText w:val="%7."/>
+      <w:lvlJc w:val="left"/>
+      <w:pPr>
+        <w:ind w:left="5040" w:hanging="360"/>
+      </w:pPr>
+    </w:lvl>
+    <w:lvl w:ilvl="7" w:tplc="04090019" w:tentative="1">
+      <w:start w:val="1"/>
+      <w:numFmt w:val="lowerLetter"/>
+      <w:lvlText w:val="%8."/>
+      <w:lvlJc w:val="left"/>
+      <w:pPr>
+        <w:ind w:left="5760" w:hanging="360"/>
+      </w:pPr>
+    </w:lvl>
+    <w:lvl w:ilvl="8" w:tplc="0409001B" w:tentative="1">
+      <w:start w:val="1"/>
+      <w:numFmt w:val="lowerRoman"/>
+      <w:lvlText w:val="%9."/>
+      <w:lvlJc w:val="right"/>
+      <w:pPr>
+        <w:ind w:left="6480" w:hanging="180"/>
+      </w:pPr>
+    </w:lvl>
+  </w:abstractNum>
   <w:num w:numId="1">
     <w:abstractNumId w:val="0"/>
   </w:num>
   <w:num w:numId="2">
     <w:abstractNumId w:val="1"/>
+  </w:num>
+  <w:num w:numId="3">
+    <w:abstractNumId w:val="2"/>
   </w:num>
 </w:numbering>
 </file>
@@ -1393,7 +1399,7 @@
   <w:style w:type="paragraph" w:default="1" w:styleId="Normal">
     <w:name w:val="Normal"/>
     <w:qFormat/>
-    <w:rsid w:val="00EE6B68"/>
+    <w:rsid w:val="00E87059"/>
   </w:style>
   <w:style w:type="character" w:default="1" w:styleId="DefaultParagraphFont">
     <w:name w:val="Default Paragraph Font"/>

</xml_diff>

<commit_message>
Myron: add distributed q learning.
</commit_message>
<xml_diff>
--- a/section_q_learning/plots/plots_configuration.docx
+++ b/section_q_learning/plots/plots_configuration.docx
@@ -22,11 +22,6 @@
             <w:tcW w:w="2024" w:type="dxa"/>
           </w:tcPr>
           <w:p>
-            <w:pPr>
-              <w:rPr>
-                <w:rFonts w:hint="eastAsia"/>
-              </w:rPr>
-            </w:pPr>
             <w:r>
               <w:rPr>
                 <w:rFonts w:hint="eastAsia"/>
@@ -46,11 +41,6 @@
             <w:tcW w:w="3298" w:type="dxa"/>
           </w:tcPr>
           <w:p>
-            <w:pPr>
-              <w:rPr>
-                <w:rFonts w:hint="eastAsia"/>
-              </w:rPr>
-            </w:pPr>
             <w:r>
               <w:rPr>
                 <w:rFonts w:hint="eastAsia"/>
@@ -69,11 +59,6 @@
             <w:tcW w:w="2024" w:type="dxa"/>
           </w:tcPr>
           <w:p>
-            <w:pPr>
-              <w:rPr>
-                <w:rFonts w:hint="eastAsia"/>
-              </w:rPr>
-            </w:pPr>
             <w:r>
               <w:rPr>
                 <w:rFonts w:hint="eastAsia"/>
@@ -90,11 +75,6 @@
             <w:tcW w:w="3298" w:type="dxa"/>
           </w:tcPr>
           <w:p>
-            <w:pPr>
-              <w:rPr>
-                <w:rFonts w:hint="eastAsia"/>
-              </w:rPr>
-            </w:pPr>
             <w:r>
               <w:rPr>
                 <w:rFonts w:hint="eastAsia"/>
@@ -113,11 +93,6 @@
             <w:tcW w:w="2024" w:type="dxa"/>
           </w:tcPr>
           <w:p>
-            <w:pPr>
-              <w:rPr>
-                <w:rFonts w:hint="eastAsia"/>
-              </w:rPr>
-            </w:pPr>
             <w:r>
               <w:rPr>
                 <w:rFonts w:hint="eastAsia"/>
@@ -134,11 +109,6 @@
             <w:tcW w:w="3298" w:type="dxa"/>
           </w:tcPr>
           <w:p>
-            <w:pPr>
-              <w:rPr>
-                <w:rFonts w:hint="eastAsia"/>
-              </w:rPr>
-            </w:pPr>
             <w:r>
               <w:rPr>
                 <w:rFonts w:hint="eastAsia"/>
@@ -157,18 +127,8 @@
             <w:tcW w:w="2024" w:type="dxa"/>
           </w:tcPr>
           <w:p>
-            <w:pPr>
-              <w:rPr>
-                <w:rFonts w:hint="eastAsia"/>
-              </w:rPr>
-            </w:pPr>
-            <w:proofErr w:type="spellStart"/>
-            <w:r>
-              <w:t>Zipf</w:t>
-            </w:r>
-            <w:proofErr w:type="spellEnd"/>
-            <w:r>
-              <w:t>_(delta)</w:t>
+            <w:r>
+              <w:t>Zipf_(delta)</w:t>
             </w:r>
           </w:p>
         </w:tc>
@@ -183,28 +143,15 @@
               </w:rPr>
               <w:t>两状态</w:t>
             </w:r>
-            <w:proofErr w:type="spellStart"/>
             <w:r>
               <w:rPr>
                 <w:rFonts w:hint="eastAsia"/>
               </w:rPr>
-              <w:t>markov</w:t>
-            </w:r>
-            <w:proofErr w:type="spellEnd"/>
-            <w:r>
-              <w:rPr>
-                <w:rFonts w:hint="eastAsia"/>
-              </w:rPr>
-              <w:t xml:space="preserve"> chain</w:t>
+              <w:t>markov chain</w:t>
             </w:r>
           </w:p>
           <w:p/>
           <w:p>
-            <w:pPr>
-              <w:rPr>
-                <w:rFonts w:hint="eastAsia"/>
-              </w:rPr>
-            </w:pPr>
             <w:r>
               <w:rPr>
                 <w:rFonts w:hint="eastAsia"/>
@@ -236,11 +183,6 @@
             </w:r>
           </w:p>
           <w:p>
-            <w:pPr>
-              <w:rPr>
-                <w:rFonts w:hint="eastAsia"/>
-              </w:rPr>
-            </w:pPr>
             <w:r>
               <w:t xml:space="preserve">                                            [0.25, 0.75]]</w:t>
             </w:r>
@@ -259,11 +201,9 @@
             <w:r>
               <w:t>\</w:t>
             </w:r>
-            <w:proofErr w:type="spellStart"/>
             <w:r>
               <w:t>Epsilon_t</w:t>
             </w:r>
-            <w:proofErr w:type="spellEnd"/>
           </w:p>
         </w:tc>
         <w:tc>
@@ -324,13 +264,8 @@
               <w:t>学习率</w:t>
             </w:r>
             <w:r>
-              <w:t xml:space="preserve"> \</w:t>
-            </w:r>
-            <w:proofErr w:type="spellStart"/>
-            <w:r>
-              <w:t>alpha_t</w:t>
-            </w:r>
-            <w:proofErr w:type="spellEnd"/>
+              <w:t xml:space="preserve"> \alpha_t</w:t>
+            </w:r>
           </w:p>
         </w:tc>
         <w:tc>
@@ -412,9 +347,6 @@
           <w:ilvl w:val="0"/>
           <w:numId w:val="3"/>
         </w:numPr>
-        <w:rPr>
-          <w:rFonts w:hint="eastAsia"/>
-        </w:rPr>
       </w:pPr>
       <w:r>
         <w:t>markov_state.jpg</w:t>
@@ -432,21 +364,7 @@
         <w:rPr>
           <w:rFonts w:hint="eastAsia"/>
         </w:rPr>
-        <w:t xml:space="preserve"> </w:t>
-      </w:r>
-      <w:proofErr w:type="spellStart"/>
-      <w:r>
-        <w:rPr>
-          <w:rFonts w:hint="eastAsia"/>
-        </w:rPr>
-        <w:t>markov</w:t>
-      </w:r>
-      <w:proofErr w:type="spellEnd"/>
-      <w:r>
-        <w:rPr>
-          <w:rFonts w:hint="eastAsia"/>
-        </w:rPr>
-        <w:t xml:space="preserve"> </w:t>
+        <w:t xml:space="preserve"> markov </w:t>
       </w:r>
       <w:r>
         <w:rPr>
@@ -498,9 +416,6 @@
           <w:ilvl w:val="0"/>
           <w:numId w:val="3"/>
         </w:numPr>
-        <w:rPr>
-          <w:rFonts w:hint="eastAsia"/>
-        </w:rPr>
       </w:pPr>
       <w:r>
         <w:t>algorithms_comparison.jpg</w:t>
@@ -514,11 +429,9 @@
         </w:rPr>
         <w:t>实时回报</w:t>
       </w:r>
-      <w:proofErr w:type="spellStart"/>
       <w:r>
         <w:t>R_t</w:t>
       </w:r>
-      <w:proofErr w:type="spellEnd"/>
       <w:r>
         <w:rPr>
           <w:rFonts w:hint="eastAsia"/>
@@ -539,9 +452,6 @@
           <w:ilvl w:val="0"/>
           <w:numId w:val="3"/>
         </w:numPr>
-        <w:rPr>
-          <w:rFonts w:hint="eastAsia"/>
-        </w:rPr>
       </w:pPr>
       <w:r>
         <w:t>q_values.jpg</w:t>
@@ -574,7 +484,28 @@
         <w:rPr>
           <w:rFonts w:hint="eastAsia"/>
         </w:rPr>
-        <w:t>迭代图。</w:t>
+        <w:t>迭代图，不同学习率</w:t>
+      </w:r>
+      <w:r>
+        <w:rPr>
+          <w:rFonts w:hint="eastAsia"/>
+        </w:rPr>
+        <w:t xml:space="preserve"> </w:t>
+      </w:r>
+      <w:r>
+        <w:t>Q-value</w:t>
+      </w:r>
+      <w:r>
+        <w:rPr>
+          <w:rFonts w:hint="eastAsia"/>
+        </w:rPr>
+        <w:t xml:space="preserve"> </w:t>
+      </w:r>
+      <w:r>
+        <w:rPr>
+          <w:rFonts w:hint="eastAsia"/>
+        </w:rPr>
+        <w:t>迭代对比图。</w:t>
       </w:r>
     </w:p>
     <w:p>
@@ -584,6 +515,9 @@
           <w:ilvl w:val="0"/>
           <w:numId w:val="3"/>
         </w:numPr>
+        <w:rPr>
+          <w:rFonts w:hint="eastAsia"/>
+        </w:rPr>
       </w:pPr>
       <w:r>
         <w:t>caching_rate.jpg</w:t>
@@ -654,13 +588,139 @@
     </w:p>
     <w:p>
       <w:pPr>
-        <w:rPr>
-          <w:rFonts w:hint="eastAsia"/>
-        </w:rPr>
-      </w:pPr>
+        <w:pStyle w:val="ListParagraph"/>
+        <w:numPr>
+          <w:ilvl w:val="0"/>
+          <w:numId w:val="3"/>
+        </w:numPr>
+        <w:rPr>
+          <w:rFonts w:hint="eastAsia"/>
+        </w:rPr>
+      </w:pPr>
+      <w:r>
+        <w:t xml:space="preserve">network_topology.jpg: </w:t>
+      </w:r>
+      <w:r>
+        <w:rPr>
+          <w:rFonts w:hint="eastAsia"/>
+        </w:rPr>
+        <w:t>大规模网络拓扑图，红点代表宏基站，圆圈代表宏基站的服务范围。</w:t>
+      </w:r>
+    </w:p>
+    <w:p>
+      <w:pPr>
+        <w:pStyle w:val="ListParagraph"/>
+        <w:numPr>
+          <w:ilvl w:val="0"/>
+          <w:numId w:val="3"/>
+        </w:numPr>
+      </w:pPr>
+      <w:r>
+        <w:t xml:space="preserve">distributed_q_learning.jpg: </w:t>
+      </w:r>
+      <w:r>
+        <w:rPr>
+          <w:rFonts w:hint="eastAsia"/>
+        </w:rPr>
+        <w:t>分布式</w:t>
+      </w:r>
+      <w:r>
+        <w:rPr>
+          <w:rFonts w:hint="eastAsia"/>
+        </w:rPr>
+        <w:t xml:space="preserve"> </w:t>
+      </w:r>
+      <w:r>
+        <w:t>Q-learning</w:t>
+      </w:r>
+      <w:r>
+        <w:rPr>
+          <w:rFonts w:hint="eastAsia"/>
+        </w:rPr>
+        <w:t xml:space="preserve"> </w:t>
+      </w:r>
+      <w:r>
+        <w:rPr>
+          <w:rFonts w:hint="eastAsia"/>
+        </w:rPr>
+        <w:t>算法图。双轴，左轴线代表</w:t>
+      </w:r>
+      <w:r>
+        <w:rPr>
+          <w:rFonts w:hint="eastAsia"/>
+        </w:rPr>
+        <w:t>20</w:t>
+      </w:r>
+      <w:r>
+        <w:rPr>
+          <w:rFonts w:hint="eastAsia"/>
+        </w:rPr>
+        <w:t>个基站的实时</w:t>
+      </w:r>
+      <w:r>
+        <w:rPr>
+          <w:rFonts w:hint="eastAsia"/>
+        </w:rPr>
+        <w:t xml:space="preserve"> reward </w:t>
+      </w:r>
+      <w:r>
+        <w:rPr>
+          <w:rFonts w:hint="eastAsia"/>
+        </w:rPr>
+        <w:t>迭代图，对应</w:t>
+      </w:r>
+      <w:r>
+        <w:rPr>
+          <w:rFonts w:hint="eastAsia"/>
+        </w:rPr>
+        <w:t>20</w:t>
+      </w:r>
+      <w:r>
+        <w:rPr>
+          <w:rFonts w:hint="eastAsia"/>
+        </w:rPr>
+        <w:t>无</w:t>
+      </w:r>
+      <w:r>
+        <w:rPr>
+          <w:rFonts w:hint="eastAsia"/>
+        </w:rPr>
+        <w:t xml:space="preserve"> marker </w:t>
+      </w:r>
+      <w:r>
+        <w:rPr>
+          <w:rFonts w:hint="eastAsia"/>
+        </w:rPr>
+        <w:t>线；右轴线代表实时的</w:t>
+      </w:r>
+      <w:r>
+        <w:rPr>
+          <w:rFonts w:hint="eastAsia"/>
+        </w:rPr>
+        <w:t xml:space="preserve">reward </w:t>
+      </w:r>
+      <w:r>
+        <w:rPr>
+          <w:rFonts w:hint="eastAsia"/>
+        </w:rPr>
+        <w:t>方差图，对应黑色</w:t>
+      </w:r>
+      <w:r>
+        <w:rPr>
+          <w:rFonts w:hint="eastAsia"/>
+        </w:rPr>
+        <w:t xml:space="preserve"> marker </w:t>
+      </w:r>
+      <w:r>
+        <w:rPr>
+          <w:rFonts w:hint="eastAsia"/>
+        </w:rPr>
+        <w:t>线，方差的迭代减小表明了算法的聚合性。</w:t>
+      </w:r>
       <w:bookmarkStart w:id="0" w:name="_GoBack"/>
       <w:bookmarkEnd w:id="0"/>
     </w:p>
+    <w:p/>
     <w:sectPr>
       <w:pgSz w:w="11900" w:h="16840"/>
       <w:pgMar w:top="1440" w:right="1440" w:bottom="1440" w:left="1440" w:header="708" w:footer="708" w:gutter="0"/>

</xml_diff>